<commit_message>
updated advise docs and implemented OCP/SRP for keycontroller
</commit_message>
<xml_diff>
--- a/JabberPointSQ/Documentation/Design Patterns.docx
+++ b/JabberPointSQ/Documentation/Design Patterns.docx
@@ -24,13 +24,7 @@
         <w:t xml:space="preserve">The decorator pattern is a structural design pattern. It allows behaviour to be added dynamically to objects without modifying the original code. </w:t>
       </w:r>
       <w:r>
-        <w:t xml:space="preserve">This makes it especially suitable for scenarios where flexibility and </w:t>
-      </w:r>
-      <w:r>
-        <w:t>extensibility</w:t>
-      </w:r>
-      <w:r>
-        <w:t xml:space="preserve"> are important, for example styling.</w:t>
+        <w:t>This makes it especially suitable for scenarios where flexibility and extensibility are important, for example styling.</w:t>
       </w:r>
     </w:p>
     <w:p>
@@ -85,16 +79,18 @@
         </w:numPr>
       </w:pPr>
       <w:r>
-        <w:t xml:space="preserve">Dynamic </w:t>
-      </w:r>
-      <w:r>
-        <w:t>Behaviour</w:t>
-      </w:r>
-      <w:r>
-        <w:t xml:space="preserve"> Modification: </w:t>
-      </w:r>
-      <w:r>
-        <w:t>: Change how objects behave while the program is running</w:t>
+        <w:t>Dynamic Behaviour Modification</w:t>
+      </w:r>
+      <w:proofErr w:type="gramStart"/>
+      <w:r>
+        <w:t xml:space="preserve">: </w:t>
+      </w:r>
+      <w:r>
+        <w:t>:</w:t>
+      </w:r>
+      <w:proofErr w:type="gramEnd"/>
+      <w:r>
+        <w:t xml:space="preserve"> Change how objects behave while the program is running</w:t>
       </w:r>
     </w:p>
     <w:p>
@@ -106,10 +102,7 @@
         </w:numPr>
       </w:pPr>
       <w:r>
-        <w:t>Maintaining System Scalability: The approach keeps code modular, making it easier to extend and maintain without introducing unnecessary complexity</w:t>
-      </w:r>
-      <w:r>
-        <w:t>.</w:t>
+        <w:t>Maintaining System Scalability: The approach keeps code modular, making it easier to extend and maintain without introducing unnecessary complexity.</w:t>
       </w:r>
     </w:p>
     <w:p>
@@ -127,120 +120,135 @@
     </w:p>
     <w:p>
       <w:pPr>
+        <w:pStyle w:val="Heading2"/>
+      </w:pPr>
+      <w:r>
+        <w:t>Comparison with Alternatives:</w:t>
+      </w:r>
+    </w:p>
+    <w:p>
+      <w:r>
+        <w:t xml:space="preserve">Unlike Inheritance, the decorator pattern allows styling features to be added without changing the existing code, making it more modular and invites changeability into the system. Additionally, comparable to the composite pattern, decorator is more suitable when functionality needs to be layered rather than structured hierarchically. </w:t>
+      </w:r>
+    </w:p>
+    <w:p>
+      <w:pPr>
+        <w:pStyle w:val="Heading2"/>
+      </w:pPr>
+      <w:r>
+        <w:t>Why decorator fits</w:t>
+      </w:r>
+    </w:p>
+    <w:p>
+      <w:r>
+        <w:t>We chose Decorator over inheritance to avoid a rigid hierarchy of style classes. This lets us combine font, colour, indent, and other styles flexibly and independently at runtime.</w:t>
+      </w:r>
+    </w:p>
+    <w:p>
+      <w:pPr>
+        <w:rPr>
+          <w:rFonts w:asciiTheme="majorHAnsi" w:eastAsiaTheme="majorEastAsia" w:hAnsiTheme="majorHAnsi" w:cstheme="majorBidi"/>
+          <w:color w:val="0F4761" w:themeColor="accent1" w:themeShade="BF"/>
+          <w:sz w:val="40"/>
+          <w:szCs w:val="40"/>
+        </w:rPr>
+      </w:pPr>
+      <w:r>
+        <w:br w:type="page"/>
+      </w:r>
+    </w:p>
+    <w:p>
+      <w:pPr>
         <w:pStyle w:val="Heading1"/>
       </w:pPr>
       <w:r>
+        <w:lastRenderedPageBreak/>
         <w:t>Command</w:t>
       </w:r>
     </w:p>
     <w:p>
+      <w:r>
+        <w:t xml:space="preserve">The command pattern is a design pattern that turns commands/actions into objects. This allows us to handle different user commands without directly tying them to specific parts of the program. In </w:t>
+      </w:r>
+      <w:r>
+        <w:t>J</w:t>
+      </w:r>
+      <w:r>
+        <w:t>abber</w:t>
+      </w:r>
+      <w:r>
+        <w:t>P</w:t>
+      </w:r>
+      <w:r>
+        <w:t xml:space="preserve">oint, the command pattern would be used to handle the following: Next, Previous, Exit, New, Save, GoTo, Help and Open. </w:t>
+      </w:r>
+      <w:r>
+        <w:br/>
+        <w:t>Because each action is wrapped inside a command object, it becomes easier for us the manage and expand the system.</w:t>
+      </w:r>
+      <w:r>
+        <w:t xml:space="preserve"> Due to </w:t>
+      </w:r>
+      <w:proofErr w:type="gramStart"/>
+      <w:r>
+        <w:t>Loose</w:t>
+      </w:r>
+      <w:proofErr w:type="gramEnd"/>
+      <w:r>
+        <w:t xml:space="preserve"> Coupling, the system doesn’t need the specifics on how each command works, making it more easy to add, change or delete commands later. The only downside is that the code can become more complicated since we introduce extra layers between the action sender and the action receiver. </w:t>
+      </w:r>
+    </w:p>
+    <w:p>
+      <w:pPr>
+        <w:pStyle w:val="Heading2"/>
+      </w:pPr>
+      <w:r>
+        <w:t>Comparison with Alternatives</w:t>
+      </w:r>
+    </w:p>
+    <w:p>
+      <w:r>
+        <w:t>The strategy pattern encapsulates algorithms, whereas the command pattern encapsulates actions. As for the Observer pattern, it could handle event-based execution</w:t>
+      </w:r>
+      <w:r>
+        <w:t xml:space="preserve"> but</w:t>
+      </w:r>
+      <w:r>
+        <w:t xml:space="preserve"> lacks the encapsulation and reusability that the Command pattern provides.</w:t>
+      </w:r>
+    </w:p>
+    <w:p>
+      <w:pPr>
+        <w:pStyle w:val="Heading2"/>
+      </w:pPr>
+      <w:r>
+        <w:t>Why Command fits</w:t>
+      </w:r>
+    </w:p>
+    <w:p>
+      <w:r>
+        <w:t>We chose Command for its ability to queue, log, and undo actions if needed. It cleanly separates the triggering of an action (like a key press) from the logic of the action itself.</w:t>
+      </w:r>
+    </w:p>
+    <w:p>
       <w:pPr>
         <w:rPr>
-          <w:lang w:val="en-US"/>
+          <w:rFonts w:asciiTheme="majorHAnsi" w:eastAsiaTheme="majorEastAsia" w:hAnsiTheme="majorHAnsi" w:cstheme="majorBidi"/>
+          <w:color w:val="0F4761" w:themeColor="accent1" w:themeShade="BF"/>
+          <w:sz w:val="40"/>
+          <w:szCs w:val="40"/>
         </w:rPr>
       </w:pPr>
       <w:r>
-        <w:rPr>
-          <w:lang w:val="en-US"/>
-        </w:rPr>
-        <w:t xml:space="preserve">The command pattern is a design pattern that turns commands/actions into objects. This allows us to handle different user commands without directly tying them to specific parts of the program. In </w:t>
-      </w:r>
-      <w:proofErr w:type="spellStart"/>
-      <w:r>
-        <w:rPr>
-          <w:lang w:val="en-US"/>
-        </w:rPr>
-        <w:t>jabberpoint</w:t>
-      </w:r>
-      <w:proofErr w:type="spellEnd"/>
-      <w:r>
-        <w:rPr>
-          <w:lang w:val="en-US"/>
-        </w:rPr>
-        <w:t xml:space="preserve">, the command pattern would be used to handle the following: Next, Previous, Exit, New, Save, </w:t>
-      </w:r>
-      <w:proofErr w:type="spellStart"/>
-      <w:r>
-        <w:rPr>
-          <w:lang w:val="en-US"/>
-        </w:rPr>
-        <w:t>GoTo</w:t>
-      </w:r>
-      <w:proofErr w:type="spellEnd"/>
-      <w:r>
-        <w:rPr>
-          <w:lang w:val="en-US"/>
-        </w:rPr>
-        <w:t xml:space="preserve">, Help and Open. </w:t>
-      </w:r>
-      <w:r>
-        <w:rPr>
-          <w:lang w:val="en-US"/>
-        </w:rPr>
-        <w:br/>
-        <w:t xml:space="preserve">Because each action is wrapped inside a command object, it becomes easier for us </w:t>
-      </w:r>
-      <w:proofErr w:type="gramStart"/>
-      <w:r>
-        <w:rPr>
-          <w:lang w:val="en-US"/>
-        </w:rPr>
-        <w:t>the manage</w:t>
-      </w:r>
-      <w:proofErr w:type="gramEnd"/>
-      <w:r>
-        <w:rPr>
-          <w:lang w:val="en-US"/>
-        </w:rPr>
-        <w:t xml:space="preserve"> and expand the system.</w:t>
-      </w:r>
-      <w:r>
-        <w:rPr>
-          <w:lang w:val="en-US"/>
-        </w:rPr>
-        <w:t xml:space="preserve"> Due to </w:t>
-      </w:r>
-      <w:proofErr w:type="gramStart"/>
-      <w:r>
-        <w:rPr>
-          <w:lang w:val="en-US"/>
-        </w:rPr>
-        <w:t>Loose</w:t>
-      </w:r>
-      <w:proofErr w:type="gramEnd"/>
-      <w:r>
-        <w:rPr>
-          <w:lang w:val="en-US"/>
-        </w:rPr>
-        <w:t xml:space="preserve"> Coupling, the system doesn’t need </w:t>
-      </w:r>
-      <w:proofErr w:type="gramStart"/>
-      <w:r>
-        <w:rPr>
-          <w:lang w:val="en-US"/>
-        </w:rPr>
-        <w:t>the specifics</w:t>
-      </w:r>
-      <w:proofErr w:type="gramEnd"/>
-      <w:r>
-        <w:rPr>
-          <w:lang w:val="en-US"/>
-        </w:rPr>
-        <w:t xml:space="preserve"> on how each command works, making it more easy to add, change or delete commands later. The only downside is that the code can become more complicated since we introduce extra layers between the action sender and the action receiver. </w:t>
-      </w:r>
-    </w:p>
-    <w:p>
-      <w:pPr>
-        <w:rPr>
-          <w:lang w:val="en-US"/>
-        </w:rPr>
-      </w:pPr>
+        <w:br w:type="page"/>
+      </w:r>
     </w:p>
     <w:p>
       <w:pPr>
         <w:pStyle w:val="Heading1"/>
       </w:pPr>
       <w:r>
+        <w:lastRenderedPageBreak/>
         <w:t>Builder</w:t>
       </w:r>
     </w:p>
@@ -278,7 +286,6 @@
       </w:pPr>
       <w:proofErr w:type="spellStart"/>
       <w:r>
-        <w:lastRenderedPageBreak/>
         <w:t>AnimationBuilder</w:t>
       </w:r>
       <w:proofErr w:type="spellEnd"/>
@@ -332,8 +339,6 @@
       </w:r>
       <w:r>
         <w:br/>
-      </w:r>
-      <w:r>
         <w:t>Benefits</w:t>
       </w:r>
       <w:r>
@@ -382,6 +387,32 @@
       </w:r>
     </w:p>
     <w:p/>
+    <w:p>
+      <w:pPr>
+        <w:pStyle w:val="Heading2"/>
+      </w:pPr>
+      <w:r>
+        <w:t>Comparison with Alternatives</w:t>
+      </w:r>
+    </w:p>
+    <w:p>
+      <w:r>
+        <w:t>Factory creates single step objects, Builder pattern handles complex, step-by-step construction. Additionally, Abstract Factory could manage families of builders but would overcomplicate our use case.</w:t>
+      </w:r>
+    </w:p>
+    <w:p>
+      <w:pPr>
+        <w:pStyle w:val="Heading2"/>
+      </w:pPr>
+      <w:r>
+        <w:t>Why Builder Fits</w:t>
+      </w:r>
+    </w:p>
+    <w:p>
+      <w:r>
+        <w:t>Slide content can vary greatly (text, images, future animation), so we needed step by step flexibility. Builder allows us to separate construction logic from presentation logic entirely.</w:t>
+      </w:r>
+    </w:p>
     <w:sectPr>
       <w:pgSz w:w="12240" w:h="15840"/>
       <w:pgMar w:top="1440" w:right="1440" w:bottom="1440" w:left="1440" w:header="720" w:footer="720" w:gutter="0"/>
@@ -773,15 +804,6 @@
   </w:num>
   <w:num w:numId="2" w16cid:durableId="2097945138">
     <w:abstractNumId w:val="2"/>
-    <w:lvlOverride w:ilvl="0"/>
-    <w:lvlOverride w:ilvl="1"/>
-    <w:lvlOverride w:ilvl="2"/>
-    <w:lvlOverride w:ilvl="3"/>
-    <w:lvlOverride w:ilvl="4"/>
-    <w:lvlOverride w:ilvl="5"/>
-    <w:lvlOverride w:ilvl="6"/>
-    <w:lvlOverride w:ilvl="7"/>
-    <w:lvlOverride w:ilvl="8"/>
   </w:num>
   <w:num w:numId="3" w16cid:durableId="1639266818">
     <w:abstractNumId w:val="0"/>
@@ -1394,6 +1416,7 @@
   <w:style w:type="character" w:default="1" w:styleId="DefaultParagraphFont">
     <w:name w:val="Default Paragraph Font"/>
     <w:uiPriority w:val="1"/>
+    <w:semiHidden/>
     <w:unhideWhenUsed/>
   </w:style>
   <w:style w:type="table" w:default="1" w:styleId="TableNormal">

</xml_diff>